<commit_message>
update business rules V2 and submit ERD V1
</commit_message>
<xml_diff>
--- a/Artifacts/Business Rules.docx
+++ b/Artifacts/Business Rules.docx
@@ -649,11 +649,259 @@
         <w:t>Interview with sponsor.</w:t>
       </w:r>
     </w:p>
-    <w:p/>
+    <w:p>
+      <w:pPr>
+        <w:pStyle w:val="ListParagraph"/>
+        <w:ind w:left="0"/>
+        <w:rPr>
+          <w:rFonts w:ascii="Arial" w:hAnsi="Arial" w:cs="Arial"/>
+          <w:sz w:val="20"/>
+          <w:szCs w:val="20"/>
+        </w:rPr>
+      </w:pPr>
+    </w:p>
+    <w:p>
+      <w:pPr>
+        <w:pStyle w:val="ListParagraph"/>
+        <w:ind w:left="0"/>
+        <w:rPr>
+          <w:rFonts w:ascii="Arial" w:hAnsi="Arial" w:cs="Arial"/>
+          <w:sz w:val="20"/>
+          <w:szCs w:val="20"/>
+        </w:rPr>
+      </w:pPr>
+    </w:p>
+    <w:p>
+      <w:pPr>
+        <w:pStyle w:val="ListParagraph"/>
+        <w:tabs>
+          <w:tab w:val="right" w:pos="10773"/>
+        </w:tabs>
+        <w:ind w:left="0"/>
+        <w:contextualSpacing w:val="0"/>
+        <w:rPr>
+          <w:rFonts w:ascii="Arial" w:hAnsi="Arial" w:cs="Arial"/>
+          <w:b/>
+          <w:bCs/>
+        </w:rPr>
+      </w:pPr>
+      <w:r>
+        <w:rPr>
+          <w:rFonts w:ascii="Arial" w:hAnsi="Arial" w:cs="Arial"/>
+          <w:b/>
+          <w:bCs/>
+        </w:rPr>
+        <w:t>______________________________________________________________________</w:t>
+      </w:r>
+    </w:p>
+    <w:p>
+      <w:pPr>
+        <w:pStyle w:val="ListParagraph"/>
+        <w:tabs>
+          <w:tab w:val="right" w:pos="10773"/>
+        </w:tabs>
+        <w:ind w:left="0"/>
+        <w:contextualSpacing w:val="0"/>
+        <w:rPr>
+          <w:rFonts w:ascii="Arial" w:hAnsi="Arial" w:cs="Arial"/>
+        </w:rPr>
+      </w:pPr>
+      <w:r>
+        <w:rPr>
+          <w:rFonts w:ascii="Arial" w:hAnsi="Arial" w:cs="Arial"/>
+          <w:b/>
+          <w:bCs/>
+        </w:rPr>
+        <w:t>00</w:t>
+      </w:r>
+      <w:r>
+        <w:rPr>
+          <w:rFonts w:ascii="Arial" w:hAnsi="Arial" w:cs="Arial"/>
+          <w:b/>
+          <w:bCs/>
+        </w:rPr>
+        <w:t>4</w:t>
+      </w:r>
+      <w:r>
+        <w:rPr>
+          <w:rFonts w:ascii="Arial" w:hAnsi="Arial" w:cs="Arial"/>
+        </w:rPr>
+        <w:t xml:space="preserve"> –</w:t>
+      </w:r>
+      <w:r>
+        <w:rPr>
+          <w:rFonts w:ascii="Arial" w:hAnsi="Arial" w:cs="Arial"/>
+        </w:rPr>
+        <w:t>POR</w:t>
+      </w:r>
+      <w:r>
+        <w:rPr>
+          <w:rFonts w:ascii="Arial" w:hAnsi="Arial" w:cs="Arial"/>
+        </w:rPr>
+        <w:tab/>
+      </w:r>
+      <w:r>
+        <w:rPr>
+          <w:rFonts w:ascii="Arial" w:hAnsi="Arial" w:cs="Arial"/>
+          <w:b/>
+          <w:bCs/>
+        </w:rPr>
+        <w:t xml:space="preserve">Date: </w:t>
+      </w:r>
+      <w:r>
+        <w:rPr>
+          <w:rFonts w:ascii="Arial" w:hAnsi="Arial" w:cs="Arial"/>
+        </w:rPr>
+        <w:t>May 22, 2020</w:t>
+      </w:r>
+    </w:p>
+    <w:p>
+      <w:pPr>
+        <w:pStyle w:val="ListParagraph"/>
+        <w:tabs>
+          <w:tab w:val="right" w:pos="10773"/>
+        </w:tabs>
+        <w:ind w:left="0"/>
+        <w:contextualSpacing w:val="0"/>
+        <w:rPr>
+          <w:rFonts w:ascii="Arial" w:hAnsi="Arial" w:cs="Arial"/>
+        </w:rPr>
+      </w:pPr>
+      <w:r>
+        <w:rPr>
+          <w:rFonts w:ascii="Arial" w:hAnsi="Arial" w:cs="Arial"/>
+          <w:b/>
+          <w:bCs/>
+        </w:rPr>
+        <w:t>Category</w:t>
+      </w:r>
+      <w:r>
+        <w:rPr>
+          <w:rFonts w:ascii="Arial" w:hAnsi="Arial" w:cs="Arial"/>
+        </w:rPr>
+        <w:t>: Structural Facts</w:t>
+      </w:r>
+      <w:r>
+        <w:rPr>
+          <w:rFonts w:ascii="Arial" w:hAnsi="Arial" w:cs="Arial"/>
+        </w:rPr>
+        <w:tab/>
+      </w:r>
+      <w:r>
+        <w:rPr>
+          <w:rFonts w:ascii="Arial" w:hAnsi="Arial" w:cs="Arial"/>
+          <w:b/>
+          <w:bCs/>
+        </w:rPr>
+        <w:t>Type</w:t>
+      </w:r>
+      <w:r>
+        <w:rPr>
+          <w:rFonts w:ascii="Arial" w:hAnsi="Arial" w:cs="Arial"/>
+        </w:rPr>
+        <w:t>: Dynamic</w:t>
+      </w:r>
+    </w:p>
+    <w:p>
+      <w:pPr>
+        <w:pStyle w:val="ListParagraph"/>
+        <w:tabs>
+          <w:tab w:val="right" w:pos="10773"/>
+        </w:tabs>
+        <w:ind w:left="0"/>
+        <w:rPr>
+          <w:rFonts w:ascii="Arial" w:hAnsi="Arial" w:cs="Arial"/>
+        </w:rPr>
+      </w:pPr>
+      <w:r>
+        <w:rPr>
+          <w:rFonts w:ascii="Arial" w:hAnsi="Arial" w:cs="Arial"/>
+          <w:b/>
+          <w:bCs/>
+        </w:rPr>
+        <w:t>Description</w:t>
+      </w:r>
+      <w:r>
+        <w:rPr>
+          <w:rFonts w:ascii="Arial" w:hAnsi="Arial" w:cs="Arial"/>
+        </w:rPr>
+        <w:t>:</w:t>
+      </w:r>
+    </w:p>
+    <w:p>
+      <w:pPr>
+        <w:pStyle w:val="ListParagraph"/>
+        <w:ind w:left="0"/>
+        <w:rPr>
+          <w:rFonts w:ascii="Arial" w:hAnsi="Arial" w:cs="Arial"/>
+        </w:rPr>
+      </w:pPr>
+      <w:r>
+        <w:rPr>
+          <w:rFonts w:ascii="Arial" w:hAnsi="Arial" w:cs="Arial"/>
+        </w:rPr>
+        <w:tab/>
+      </w:r>
+      <w:r>
+        <w:rPr>
+          <w:rFonts w:ascii="Arial" w:hAnsi="Arial" w:cs="Arial"/>
+        </w:rPr>
+        <w:t xml:space="preserve">Each customer can have purchased the same </w:t>
+      </w:r>
+      <w:r>
+        <w:rPr>
+          <w:rFonts w:ascii="Arial" w:hAnsi="Arial" w:cs="Arial"/>
+        </w:rPr>
+        <w:t>item in</w:t>
+      </w:r>
+      <w:r>
+        <w:rPr>
+          <w:rFonts w:ascii="Arial" w:hAnsi="Arial" w:cs="Arial"/>
+        </w:rPr>
+        <w:t xml:space="preserve"> the order.</w:t>
+      </w:r>
+    </w:p>
+    <w:p>
+      <w:pPr>
+        <w:pStyle w:val="ListParagraph"/>
+        <w:spacing w:before="360" w:after="0"/>
+        <w:ind w:left="0"/>
+        <w:contextualSpacing w:val="0"/>
+        <w:rPr>
+          <w:rFonts w:ascii="Arial" w:hAnsi="Arial" w:cs="Arial"/>
+          <w:b/>
+          <w:bCs/>
+        </w:rPr>
+      </w:pPr>
+      <w:r>
+        <w:rPr>
+          <w:rFonts w:ascii="Arial" w:hAnsi="Arial" w:cs="Arial"/>
+          <w:b/>
+          <w:bCs/>
+        </w:rPr>
+        <w:t>Discovery Details:</w:t>
+      </w:r>
+    </w:p>
+    <w:p>
+      <w:pPr>
+        <w:pStyle w:val="ListParagraph"/>
+        <w:ind w:left="0"/>
+      </w:pPr>
+      <w:r>
+        <w:rPr>
+          <w:rFonts w:ascii="Arial" w:hAnsi="Arial" w:cs="Arial"/>
+          <w:sz w:val="20"/>
+          <w:szCs w:val="20"/>
+        </w:rPr>
+        <w:tab/>
+        <w:t>Interview with sponsor.</w:t>
+      </w:r>
+    </w:p>
     <w:sectPr>
-      <w:footerReference w:type="default" r:id="rId8"/>
+      <w:headerReference w:type="default" r:id="rId8"/>
+      <w:footerReference w:type="default" r:id="rId9"/>
       <w:pgSz w:w="12240" w:h="15840"/>
-      <w:pgMar w:top="1440" w:right="1440" w:bottom="1440" w:left="1440" w:header="708" w:footer="708" w:gutter="0"/>
+      <w:pgMar w:top="1440" w:right="1440" w:bottom="1134" w:left="1440" w:header="708" w:footer="708" w:gutter="0"/>
       <w:cols w:space="708"/>
       <w:docGrid w:linePitch="360"/>
     </w:sectPr>
@@ -723,6 +971,27 @@
     </w:p>
   </w:footnote>
 </w:footnotes>
+</file>
+
+<file path=word/header1.xml><?xml version="1.0" encoding="utf-8"?>
+<w:hdr xmlns:wpc="http://schemas.microsoft.com/office/word/2010/wordprocessingCanvas" xmlns:cx="http://schemas.microsoft.com/office/drawing/2014/chartex" xmlns:cx1="http://schemas.microsoft.com/office/drawing/2015/9/8/chartex" xmlns:cx2="http://schemas.microsoft.com/office/drawing/2015/10/21/chartex" xmlns:cx3="http://schemas.microsoft.com/office/drawing/2016/5/9/chartex" xmlns:cx4="http://schemas.microsoft.com/office/drawing/2016/5/10/chartex" xmlns:cx5="http://schemas.microsoft.com/office/drawing/2016/5/11/chartex" xmlns:cx6="http://schemas.microsoft.com/office/drawing/2016/5/12/chartex" xmlns:cx7="http://schemas.microsoft.com/office/drawing/2016/5/13/chartex" xmlns:cx8="http://schemas.microsoft.com/office/drawing/2016/5/14/chartex" xmlns:mc="http://schemas.openxmlformats.org/markup-compatibility/2006" xmlns:aink="http://schemas.microsoft.com/office/drawing/2016/ink" xmlns:am3d="http://schemas.microsoft.com/office/drawing/2017/model3d" xmlns:o="urn:schemas-microsoft-com:office:office" xmlns:r="http://schemas.openxmlformats.org/officeDocument/2006/relationships" xmlns:m="http://schemas.openxmlformats.org/officeDocument/2006/math" xmlns:v="urn:schemas-microsoft-com:vml" xmlns:wp14="http://schemas.microsoft.com/office/word/2010/wordprocessingDrawing" xmlns:wp="http://schemas.openxmlformats.org/drawingml/2006/wordprocessingDrawing" xmlns:w10="urn:schemas-microsoft-com:office:word" xmlns:w="http://schemas.openxmlformats.org/wordprocessingml/2006/main" xmlns:w14="http://schemas.microsoft.com/office/word/2010/wordml" xmlns:w15="http://schemas.microsoft.com/office/word/2012/wordml" xmlns:w16cex="http://schemas.microsoft.com/office/word/2018/wordml/cex" xmlns:w16cid="http://schemas.microsoft.com/office/word/2016/wordml/cid" xmlns:w16="http://schemas.microsoft.com/office/word/2018/wordml" xmlns:w16se="http://schemas.microsoft.com/office/word/2015/wordml/symex" xmlns:wpg="http://schemas.microsoft.com/office/word/2010/wordprocessingGroup" xmlns:wpi="http://schemas.microsoft.com/office/word/2010/wordprocessingInk" xmlns:wne="http://schemas.microsoft.com/office/word/2006/wordml" xmlns:wps="http://schemas.microsoft.com/office/word/2010/wordprocessingShape" mc:Ignorable="w14 w15 w16se w16cid w16 w16cex wp14">
+  <w:p>
+    <w:pPr>
+      <w:pStyle w:val="Header"/>
+      <w:rPr>
+        <w:b/>
+        <w:bCs/>
+      </w:rPr>
+    </w:pPr>
+    <w:r>
+      <w:rPr>
+        <w:b/>
+        <w:bCs/>
+      </w:rPr>
+      <w:t>Version 2</w:t>
+    </w:r>
+  </w:p>
+</w:hdr>
 </file>
 
 <file path=word/numbering.xml><?xml version="1.0" encoding="utf-8"?>
@@ -1639,7 +1908,7 @@
 </file>
 
 <file path=customXml/itemProps1.xml><?xml version="1.0" encoding="utf-8"?>
-<ds:datastoreItem xmlns:ds="http://schemas.openxmlformats.org/officeDocument/2006/customXml" ds:itemID="{19366B6D-ECC9-456B-8492-F803CB525F46}">
+<ds:datastoreItem xmlns:ds="http://schemas.openxmlformats.org/officeDocument/2006/customXml" ds:itemID="{6CB27F15-0CD5-4634-BCB4-C7F4F5A10116}">
   <ds:schemaRefs>
     <ds:schemaRef ds:uri="http://schemas.openxmlformats.org/officeDocument/2006/bibliography"/>
   </ds:schemaRefs>

</xml_diff>